<commit_message>
finish 34  Text model
</commit_message>
<xml_diff>
--- a/实验二/IOT1601_潘翔_数字逻辑实验报告.docx
+++ b/实验二/IOT1601_潘翔_数字逻辑实验报告.docx
@@ -120,14 +120,6 @@
       </w:tblGrid>
       <w:tr>
         <w:tblPrEx>
-          <w:tblBorders>
-            <w:top w:val="single" w:color="auto" w:sz="4" w:space="0"/>
-            <w:left w:val="single" w:color="auto" w:sz="4" w:space="0"/>
-            <w:bottom w:val="single" w:color="auto" w:sz="4" w:space="0"/>
-            <w:right w:val="single" w:color="auto" w:sz="4" w:space="0"/>
-            <w:insideH w:val="single" w:color="auto" w:sz="4" w:space="0"/>
-            <w:insideV w:val="single" w:color="auto" w:sz="4" w:space="0"/>
-          </w:tblBorders>
           <w:tblLayout w:type="fixed"/>
           <w:tblCellMar>
             <w:top w:w="0" w:type="dxa"/>
@@ -170,14 +162,6 @@
       </w:tr>
       <w:tr>
         <w:tblPrEx>
-          <w:tblBorders>
-            <w:top w:val="single" w:color="auto" w:sz="4" w:space="0"/>
-            <w:left w:val="single" w:color="auto" w:sz="4" w:space="0"/>
-            <w:bottom w:val="single" w:color="auto" w:sz="4" w:space="0"/>
-            <w:right w:val="single" w:color="auto" w:sz="4" w:space="0"/>
-            <w:insideH w:val="single" w:color="auto" w:sz="4" w:space="0"/>
-            <w:insideV w:val="single" w:color="auto" w:sz="4" w:space="0"/>
-          </w:tblBorders>
           <w:tblLayout w:type="fixed"/>
           <w:tblCellMar>
             <w:top w:w="0" w:type="dxa"/>
@@ -308,14 +292,6 @@
       </w:tr>
       <w:tr>
         <w:tblPrEx>
-          <w:tblBorders>
-            <w:top w:val="single" w:color="auto" w:sz="4" w:space="0"/>
-            <w:left w:val="single" w:color="auto" w:sz="4" w:space="0"/>
-            <w:bottom w:val="single" w:color="auto" w:sz="4" w:space="0"/>
-            <w:right w:val="single" w:color="auto" w:sz="4" w:space="0"/>
-            <w:insideH w:val="single" w:color="auto" w:sz="4" w:space="0"/>
-            <w:insideV w:val="single" w:color="auto" w:sz="4" w:space="0"/>
-          </w:tblBorders>
           <w:tblLayout w:type="fixed"/>
           <w:tblCellMar>
             <w:top w:w="0" w:type="dxa"/>
@@ -5159,6 +5135,12 @@
             <w:insideV w:val="single" w:color="auto" w:sz="4" w:space="0"/>
           </w:tblBorders>
           <w:tblLayout w:type="fixed"/>
+          <w:tblCellMar>
+            <w:top w:w="0" w:type="dxa"/>
+            <w:left w:w="108" w:type="dxa"/>
+            <w:bottom w:w="0" w:type="dxa"/>
+            <w:right w:w="108" w:type="dxa"/>
+          </w:tblCellMar>
         </w:tblPrEx>
         <w:tc>
           <w:tcPr>
@@ -13976,6 +13958,8 @@
           <w:rFonts w:hint="eastAsia"/>
         </w:rPr>
       </w:pPr>
+      <w:bookmarkStart w:id="16" w:name="_GoBack"/>
+      <w:bookmarkEnd w:id="16"/>
     </w:p>
     <w:tbl>
       <w:tblPr>
@@ -15544,6 +15528,7 @@
       </w:r>
     </w:p>
     <w:p>
+      <w:pPr/>
       <w:r>
         <w:tab/>
       </w:r>
@@ -15555,6 +15540,7 @@
       </w:r>
     </w:p>
     <w:p>
+      <w:pPr/>
       <w:r>
         <w:tab/>
       </w:r>
@@ -15566,6 +15552,7 @@
       </w:r>
     </w:p>
     <w:p>
+      <w:pPr/>
       <w:r>
         <w:tab/>
       </w:r>
@@ -15577,6 +15564,7 @@
       </w:r>
     </w:p>
     <w:p>
+      <w:pPr/>
       <w:r>
         <w:tab/>
       </w:r>
@@ -15588,6 +15576,7 @@
       </w:r>
     </w:p>
     <w:p>
+      <w:pPr/>
       <w:r>
         <w:tab/>
       </w:r>
@@ -16166,8 +16155,6 @@
           </wp:inline>
         </w:drawing>
       </w:r>
-      <w:bookmarkStart w:id="16" w:name="_GoBack"/>
-      <w:bookmarkEnd w:id="16"/>
     </w:p>
     <w:p>
       <w:pPr>
@@ -17914,6 +17901,570 @@
 
 <file path=word/numbering.xml><?xml version="1.0" encoding="utf-8"?>
 <w:numbering xmlns:wpc="http://schemas.microsoft.com/office/word/2010/wordprocessingCanvas" xmlns:mc="http://schemas.openxmlformats.org/markup-compatibility/2006" xmlns:o="urn:schemas-microsoft-com:office:office" xmlns:r="http://schemas.openxmlformats.org/officeDocument/2006/relationships" xmlns:m="http://schemas.openxmlformats.org/officeDocument/2006/math" xmlns:v="urn:schemas-microsoft-com:vml" xmlns:wp14="http://schemas.microsoft.com/office/word/2010/wordprocessingDrawing" xmlns:wp="http://schemas.openxmlformats.org/drawingml/2006/wordprocessingDrawing" xmlns:w10="urn:schemas-microsoft-com:office:word" xmlns:w="http://schemas.openxmlformats.org/wordprocessingml/2006/main" xmlns:w14="http://schemas.microsoft.com/office/word/2010/wordml" xmlns:wpg="http://schemas.microsoft.com/office/word/2010/wordprocessingGroup" xmlns:wpi="http://schemas.microsoft.com/office/word/2010/wordprocessingInk" xmlns:wne="http://schemas.microsoft.com/office/word/2006/wordml" xmlns:wps="http://schemas.microsoft.com/office/word/2010/wordprocessingShape" mc:Ignorable="w14 wp14">
+  <w:abstractNum w:abstractNumId="1527621603">
+    <w:nsid w:val="5B0DA7E3"/>
+    <w:multiLevelType w:val="multilevel"/>
+    <w:tmpl w:val="5B0DA7E3"/>
+    <w:lvl w:ilvl="0" w:tentative="1">
+      <w:start w:val="1"/>
+      <w:numFmt w:val="decimal"/>
+      <w:lvlText w:val="%1."/>
+      <w:lvlJc w:val="left"/>
+      <w:pPr>
+        <w:tabs>
+          <w:tab w:val="left" w:pos="425"/>
+        </w:tabs>
+        <w:ind w:left="425" w:leftChars="0" w:hanging="425" w:firstLineChars="0"/>
+      </w:pPr>
+      <w:rPr>
+        <w:rFonts w:hint="default"/>
+      </w:rPr>
+    </w:lvl>
+    <w:lvl w:ilvl="1" w:tentative="1">
+      <w:start w:val="1"/>
+      <w:numFmt w:val="lowerLetter"/>
+      <w:lvlText w:val="%2)"/>
+      <w:lvlJc w:val="left"/>
+      <w:pPr>
+        <w:tabs>
+          <w:tab w:val="left" w:pos="840"/>
+        </w:tabs>
+        <w:ind w:left="840" w:leftChars="0" w:hanging="420" w:firstLineChars="0"/>
+      </w:pPr>
+      <w:rPr>
+        <w:rFonts w:hint="default"/>
+      </w:rPr>
+    </w:lvl>
+    <w:lvl w:ilvl="2" w:tentative="1">
+      <w:start w:val="1"/>
+      <w:numFmt w:val="lowerRoman"/>
+      <w:lvlText w:val="%3."/>
+      <w:lvlJc w:val="left"/>
+      <w:pPr>
+        <w:tabs>
+          <w:tab w:val="left" w:pos="1260"/>
+        </w:tabs>
+        <w:ind w:left="1260" w:leftChars="0" w:hanging="420" w:firstLineChars="0"/>
+      </w:pPr>
+      <w:rPr>
+        <w:rFonts w:hint="default"/>
+      </w:rPr>
+    </w:lvl>
+    <w:lvl w:ilvl="3" w:tentative="1">
+      <w:start w:val="1"/>
+      <w:numFmt w:val="decimal"/>
+      <w:lvlText w:val="%4."/>
+      <w:lvlJc w:val="left"/>
+      <w:pPr>
+        <w:tabs>
+          <w:tab w:val="left" w:pos="1680"/>
+        </w:tabs>
+        <w:ind w:left="1680" w:leftChars="0" w:hanging="420" w:firstLineChars="0"/>
+      </w:pPr>
+      <w:rPr>
+        <w:rFonts w:hint="default"/>
+      </w:rPr>
+    </w:lvl>
+    <w:lvl w:ilvl="4" w:tentative="1">
+      <w:start w:val="1"/>
+      <w:numFmt w:val="lowerLetter"/>
+      <w:lvlText w:val="%5)"/>
+      <w:lvlJc w:val="left"/>
+      <w:pPr>
+        <w:tabs>
+          <w:tab w:val="left" w:pos="2100"/>
+        </w:tabs>
+        <w:ind w:left="2100" w:leftChars="0" w:hanging="420" w:firstLineChars="0"/>
+      </w:pPr>
+      <w:rPr>
+        <w:rFonts w:hint="default"/>
+      </w:rPr>
+    </w:lvl>
+    <w:lvl w:ilvl="5" w:tentative="1">
+      <w:start w:val="1"/>
+      <w:numFmt w:val="lowerRoman"/>
+      <w:lvlText w:val="%6."/>
+      <w:lvlJc w:val="left"/>
+      <w:pPr>
+        <w:tabs>
+          <w:tab w:val="left" w:pos="2520"/>
+        </w:tabs>
+        <w:ind w:left="2520" w:leftChars="0" w:hanging="420" w:firstLineChars="0"/>
+      </w:pPr>
+      <w:rPr>
+        <w:rFonts w:hint="default"/>
+      </w:rPr>
+    </w:lvl>
+    <w:lvl w:ilvl="6" w:tentative="1">
+      <w:start w:val="1"/>
+      <w:numFmt w:val="decimal"/>
+      <w:lvlText w:val="%7."/>
+      <w:lvlJc w:val="left"/>
+      <w:pPr>
+        <w:tabs>
+          <w:tab w:val="left" w:pos="2940"/>
+        </w:tabs>
+        <w:ind w:left="2940" w:leftChars="0" w:hanging="420" w:firstLineChars="0"/>
+      </w:pPr>
+      <w:rPr>
+        <w:rFonts w:hint="default"/>
+      </w:rPr>
+    </w:lvl>
+    <w:lvl w:ilvl="7" w:tentative="1">
+      <w:start w:val="1"/>
+      <w:numFmt w:val="lowerLetter"/>
+      <w:lvlText w:val="%8)"/>
+      <w:lvlJc w:val="left"/>
+      <w:pPr>
+        <w:tabs>
+          <w:tab w:val="left" w:pos="3360"/>
+        </w:tabs>
+        <w:ind w:left="3360" w:leftChars="0" w:hanging="420" w:firstLineChars="0"/>
+      </w:pPr>
+      <w:rPr>
+        <w:rFonts w:hint="default"/>
+      </w:rPr>
+    </w:lvl>
+    <w:lvl w:ilvl="8" w:tentative="1">
+      <w:start w:val="1"/>
+      <w:numFmt w:val="lowerRoman"/>
+      <w:lvlText w:val="%9."/>
+      <w:lvlJc w:val="left"/>
+      <w:pPr>
+        <w:tabs>
+          <w:tab w:val="left" w:pos="3780"/>
+        </w:tabs>
+        <w:ind w:left="3780" w:leftChars="0" w:hanging="420" w:firstLineChars="0"/>
+      </w:pPr>
+      <w:rPr>
+        <w:rFonts w:hint="default"/>
+      </w:rPr>
+    </w:lvl>
+  </w:abstractNum>
+  <w:abstractNum w:abstractNumId="1527610594">
+    <w:nsid w:val="5B0D7CE2"/>
+    <w:multiLevelType w:val="singleLevel"/>
+    <w:tmpl w:val="5B0D7CE2"/>
+    <w:lvl w:ilvl="0" w:tentative="1">
+      <w:start w:val="1"/>
+      <w:numFmt w:val="decimal"/>
+      <w:lvlText w:val="%1."/>
+      <w:lvlJc w:val="left"/>
+      <w:pPr>
+        <w:tabs>
+          <w:tab w:val="left" w:pos="425"/>
+        </w:tabs>
+        <w:ind w:left="425" w:leftChars="0" w:hanging="425" w:firstLineChars="0"/>
+      </w:pPr>
+      <w:rPr>
+        <w:rFonts w:hint="default"/>
+      </w:rPr>
+    </w:lvl>
+  </w:abstractNum>
+  <w:abstractNum w:abstractNumId="1527617551">
+    <w:nsid w:val="5B0D980F"/>
+    <w:multiLevelType w:val="multilevel"/>
+    <w:tmpl w:val="5B0D980F"/>
+    <w:lvl w:ilvl="0" w:tentative="1">
+      <w:start w:val="1"/>
+      <w:numFmt w:val="decimal"/>
+      <w:lvlText w:val="%1."/>
+      <w:lvlJc w:val="left"/>
+      <w:pPr>
+        <w:tabs>
+          <w:tab w:val="left" w:pos="425"/>
+        </w:tabs>
+        <w:ind w:left="425" w:leftChars="0" w:hanging="425" w:firstLineChars="0"/>
+      </w:pPr>
+      <w:rPr>
+        <w:rFonts w:hint="default"/>
+      </w:rPr>
+    </w:lvl>
+    <w:lvl w:ilvl="1" w:tentative="1">
+      <w:start w:val="1"/>
+      <w:numFmt w:val="lowerLetter"/>
+      <w:lvlText w:val="%2)"/>
+      <w:lvlJc w:val="left"/>
+      <w:pPr>
+        <w:tabs>
+          <w:tab w:val="left" w:pos="840"/>
+        </w:tabs>
+        <w:ind w:left="840" w:leftChars="0" w:hanging="420" w:firstLineChars="0"/>
+      </w:pPr>
+      <w:rPr>
+        <w:rFonts w:hint="default"/>
+      </w:rPr>
+    </w:lvl>
+    <w:lvl w:ilvl="2" w:tentative="1">
+      <w:start w:val="1"/>
+      <w:numFmt w:val="lowerRoman"/>
+      <w:lvlText w:val="%3."/>
+      <w:lvlJc w:val="left"/>
+      <w:pPr>
+        <w:tabs>
+          <w:tab w:val="left" w:pos="1260"/>
+        </w:tabs>
+        <w:ind w:left="1260" w:leftChars="0" w:hanging="420" w:firstLineChars="0"/>
+      </w:pPr>
+      <w:rPr>
+        <w:rFonts w:hint="default"/>
+      </w:rPr>
+    </w:lvl>
+    <w:lvl w:ilvl="3" w:tentative="1">
+      <w:start w:val="1"/>
+      <w:numFmt w:val="decimal"/>
+      <w:lvlText w:val="%4."/>
+      <w:lvlJc w:val="left"/>
+      <w:pPr>
+        <w:tabs>
+          <w:tab w:val="left" w:pos="1680"/>
+        </w:tabs>
+        <w:ind w:left="1680" w:leftChars="0" w:hanging="420" w:firstLineChars="0"/>
+      </w:pPr>
+      <w:rPr>
+        <w:rFonts w:hint="default"/>
+      </w:rPr>
+    </w:lvl>
+    <w:lvl w:ilvl="4" w:tentative="1">
+      <w:start w:val="1"/>
+      <w:numFmt w:val="lowerLetter"/>
+      <w:lvlText w:val="%5)"/>
+      <w:lvlJc w:val="left"/>
+      <w:pPr>
+        <w:tabs>
+          <w:tab w:val="left" w:pos="2100"/>
+        </w:tabs>
+        <w:ind w:left="2100" w:leftChars="0" w:hanging="420" w:firstLineChars="0"/>
+      </w:pPr>
+      <w:rPr>
+        <w:rFonts w:hint="default"/>
+      </w:rPr>
+    </w:lvl>
+    <w:lvl w:ilvl="5" w:tentative="1">
+      <w:start w:val="1"/>
+      <w:numFmt w:val="lowerRoman"/>
+      <w:lvlText w:val="%6."/>
+      <w:lvlJc w:val="left"/>
+      <w:pPr>
+        <w:tabs>
+          <w:tab w:val="left" w:pos="2520"/>
+        </w:tabs>
+        <w:ind w:left="2520" w:leftChars="0" w:hanging="420" w:firstLineChars="0"/>
+      </w:pPr>
+      <w:rPr>
+        <w:rFonts w:hint="default"/>
+      </w:rPr>
+    </w:lvl>
+    <w:lvl w:ilvl="6" w:tentative="1">
+      <w:start w:val="1"/>
+      <w:numFmt w:val="decimal"/>
+      <w:lvlText w:val="%7."/>
+      <w:lvlJc w:val="left"/>
+      <w:pPr>
+        <w:tabs>
+          <w:tab w:val="left" w:pos="2940"/>
+        </w:tabs>
+        <w:ind w:left="2940" w:leftChars="0" w:hanging="420" w:firstLineChars="0"/>
+      </w:pPr>
+      <w:rPr>
+        <w:rFonts w:hint="default"/>
+      </w:rPr>
+    </w:lvl>
+    <w:lvl w:ilvl="7" w:tentative="1">
+      <w:start w:val="1"/>
+      <w:numFmt w:val="lowerLetter"/>
+      <w:lvlText w:val="%8)"/>
+      <w:lvlJc w:val="left"/>
+      <w:pPr>
+        <w:tabs>
+          <w:tab w:val="left" w:pos="3360"/>
+        </w:tabs>
+        <w:ind w:left="3360" w:leftChars="0" w:hanging="420" w:firstLineChars="0"/>
+      </w:pPr>
+      <w:rPr>
+        <w:rFonts w:hint="default"/>
+      </w:rPr>
+    </w:lvl>
+    <w:lvl w:ilvl="8" w:tentative="1">
+      <w:start w:val="1"/>
+      <w:numFmt w:val="lowerRoman"/>
+      <w:lvlText w:val="%9."/>
+      <w:lvlJc w:val="left"/>
+      <w:pPr>
+        <w:tabs>
+          <w:tab w:val="left" w:pos="3780"/>
+        </w:tabs>
+        <w:ind w:left="3780" w:leftChars="0" w:hanging="420" w:firstLineChars="0"/>
+      </w:pPr>
+      <w:rPr>
+        <w:rFonts w:hint="default"/>
+      </w:rPr>
+    </w:lvl>
+  </w:abstractNum>
+  <w:abstractNum w:abstractNumId="1527618063">
+    <w:nsid w:val="5B0D9A0F"/>
+    <w:multiLevelType w:val="singleLevel"/>
+    <w:tmpl w:val="5B0D9A0F"/>
+    <w:lvl w:ilvl="0" w:tentative="1">
+      <w:start w:val="1"/>
+      <w:numFmt w:val="decimal"/>
+      <w:lvlText w:val="%1."/>
+      <w:lvlJc w:val="left"/>
+      <w:pPr>
+        <w:tabs>
+          <w:tab w:val="left" w:pos="425"/>
+        </w:tabs>
+        <w:ind w:left="425" w:leftChars="0" w:hanging="425" w:firstLineChars="0"/>
+      </w:pPr>
+      <w:rPr>
+        <w:rFonts w:hint="default"/>
+      </w:rPr>
+    </w:lvl>
+  </w:abstractNum>
+  <w:abstractNum w:abstractNumId="1527619005">
+    <w:nsid w:val="5B0D9DBD"/>
+    <w:multiLevelType w:val="singleLevel"/>
+    <w:tmpl w:val="5B0D9DBD"/>
+    <w:lvl w:ilvl="0" w:tentative="1">
+      <w:start w:val="5"/>
+      <w:numFmt w:val="decimal"/>
+      <w:suff w:val="nothing"/>
+      <w:lvlText w:val="（%1）"/>
+      <w:lvlJc w:val="left"/>
+    </w:lvl>
+  </w:abstractNum>
+  <w:abstractNum w:abstractNumId="1527672394">
+    <w:nsid w:val="5B0E6E4A"/>
+    <w:multiLevelType w:val="singleLevel"/>
+    <w:tmpl w:val="5B0E6E4A"/>
+    <w:lvl w:ilvl="0" w:tentative="1">
+      <w:start w:val="1"/>
+      <w:numFmt w:val="decimal"/>
+      <w:lvlText w:val="%1."/>
+      <w:lvlJc w:val="left"/>
+      <w:pPr>
+        <w:tabs>
+          <w:tab w:val="left" w:pos="425"/>
+        </w:tabs>
+        <w:ind w:left="425" w:leftChars="0" w:hanging="425" w:firstLineChars="0"/>
+      </w:pPr>
+      <w:rPr>
+        <w:rFonts w:hint="default"/>
+      </w:rPr>
+    </w:lvl>
+  </w:abstractNum>
+  <w:abstractNum w:abstractNumId="1527672605">
+    <w:nsid w:val="5B0E6F1D"/>
+    <w:multiLevelType w:val="singleLevel"/>
+    <w:tmpl w:val="5B0E6F1D"/>
+    <w:lvl w:ilvl="0" w:tentative="1">
+      <w:start w:val="1"/>
+      <w:numFmt w:val="decimal"/>
+      <w:lvlText w:val="%1."/>
+      <w:lvlJc w:val="left"/>
+      <w:pPr>
+        <w:tabs>
+          <w:tab w:val="left" w:pos="425"/>
+        </w:tabs>
+        <w:ind w:left="425" w:leftChars="0" w:hanging="425" w:firstLineChars="0"/>
+      </w:pPr>
+      <w:rPr>
+        <w:rFonts w:hint="default"/>
+      </w:rPr>
+    </w:lvl>
+  </w:abstractNum>
+  <w:abstractNum w:abstractNumId="1527621744">
+    <w:nsid w:val="5B0DA870"/>
+    <w:multiLevelType w:val="singleLevel"/>
+    <w:tmpl w:val="5B0DA870"/>
+    <w:lvl w:ilvl="0" w:tentative="1">
+      <w:start w:val="1"/>
+      <w:numFmt w:val="decimal"/>
+      <w:lvlText w:val="%1."/>
+      <w:lvlJc w:val="left"/>
+      <w:pPr>
+        <w:tabs>
+          <w:tab w:val="left" w:pos="425"/>
+        </w:tabs>
+        <w:ind w:left="425" w:leftChars="0" w:hanging="425" w:firstLineChars="0"/>
+      </w:pPr>
+      <w:rPr>
+        <w:rFonts w:hint="default"/>
+      </w:rPr>
+    </w:lvl>
+  </w:abstractNum>
+  <w:abstractNum w:abstractNumId="1527606873">
+    <w:nsid w:val="5B0D6E59"/>
+    <w:multiLevelType w:val="singleLevel"/>
+    <w:tmpl w:val="5B0D6E59"/>
+    <w:lvl w:ilvl="0" w:tentative="1">
+      <w:start w:val="1"/>
+      <w:numFmt w:val="decimal"/>
+      <w:lvlText w:val="%1."/>
+      <w:lvlJc w:val="left"/>
+      <w:pPr>
+        <w:tabs>
+          <w:tab w:val="left" w:pos="425"/>
+        </w:tabs>
+        <w:ind w:left="425" w:leftChars="0" w:hanging="425" w:firstLineChars="0"/>
+      </w:pPr>
+      <w:rPr>
+        <w:rFonts w:hint="default"/>
+      </w:rPr>
+    </w:lvl>
+  </w:abstractNum>
+  <w:abstractNum w:abstractNumId="1527610563">
+    <w:nsid w:val="5B0D7CC3"/>
+    <w:multiLevelType w:val="singleLevel"/>
+    <w:tmpl w:val="5B0D7CC3"/>
+    <w:lvl w:ilvl="0" w:tentative="1">
+      <w:start w:val="2"/>
+      <w:numFmt w:val="decimal"/>
+      <w:suff w:val="nothing"/>
+      <w:lvlText w:val="（%1）"/>
+      <w:lvlJc w:val="left"/>
+    </w:lvl>
+  </w:abstractNum>
+  <w:abstractNum w:abstractNumId="1527672287">
+    <w:nsid w:val="5B0E6DDF"/>
+    <w:multiLevelType w:val="multilevel"/>
+    <w:tmpl w:val="5B0E6DDF"/>
+    <w:lvl w:ilvl="0" w:tentative="1">
+      <w:start w:val="1"/>
+      <w:numFmt w:val="decimal"/>
+      <w:lvlText w:val="%1."/>
+      <w:lvlJc w:val="left"/>
+      <w:pPr>
+        <w:tabs>
+          <w:tab w:val="left" w:pos="425"/>
+        </w:tabs>
+        <w:ind w:left="425" w:leftChars="0" w:hanging="425" w:firstLineChars="0"/>
+      </w:pPr>
+      <w:rPr>
+        <w:rFonts w:hint="default"/>
+      </w:rPr>
+    </w:lvl>
+    <w:lvl w:ilvl="1" w:tentative="1">
+      <w:start w:val="1"/>
+      <w:numFmt w:val="lowerLetter"/>
+      <w:lvlText w:val="%2)"/>
+      <w:lvlJc w:val="left"/>
+      <w:pPr>
+        <w:tabs>
+          <w:tab w:val="left" w:pos="840"/>
+        </w:tabs>
+        <w:ind w:left="840" w:leftChars="0" w:hanging="420" w:firstLineChars="0"/>
+      </w:pPr>
+      <w:rPr>
+        <w:rFonts w:hint="default"/>
+      </w:rPr>
+    </w:lvl>
+    <w:lvl w:ilvl="2" w:tentative="1">
+      <w:start w:val="1"/>
+      <w:numFmt w:val="lowerRoman"/>
+      <w:lvlText w:val="%3."/>
+      <w:lvlJc w:val="left"/>
+      <w:pPr>
+        <w:tabs>
+          <w:tab w:val="left" w:pos="1260"/>
+        </w:tabs>
+        <w:ind w:left="1260" w:leftChars="0" w:hanging="420" w:firstLineChars="0"/>
+      </w:pPr>
+      <w:rPr>
+        <w:rFonts w:hint="default"/>
+      </w:rPr>
+    </w:lvl>
+    <w:lvl w:ilvl="3" w:tentative="1">
+      <w:start w:val="1"/>
+      <w:numFmt w:val="decimal"/>
+      <w:lvlText w:val="%4."/>
+      <w:lvlJc w:val="left"/>
+      <w:pPr>
+        <w:tabs>
+          <w:tab w:val="left" w:pos="1680"/>
+        </w:tabs>
+        <w:ind w:left="1680" w:leftChars="0" w:hanging="420" w:firstLineChars="0"/>
+      </w:pPr>
+      <w:rPr>
+        <w:rFonts w:hint="default"/>
+      </w:rPr>
+    </w:lvl>
+    <w:lvl w:ilvl="4" w:tentative="1">
+      <w:start w:val="1"/>
+      <w:numFmt w:val="lowerLetter"/>
+      <w:lvlText w:val="%5)"/>
+      <w:lvlJc w:val="left"/>
+      <w:pPr>
+        <w:tabs>
+          <w:tab w:val="left" w:pos="2100"/>
+        </w:tabs>
+        <w:ind w:left="2100" w:leftChars="0" w:hanging="420" w:firstLineChars="0"/>
+      </w:pPr>
+      <w:rPr>
+        <w:rFonts w:hint="default"/>
+      </w:rPr>
+    </w:lvl>
+    <w:lvl w:ilvl="5" w:tentative="1">
+      <w:start w:val="1"/>
+      <w:numFmt w:val="lowerRoman"/>
+      <w:lvlText w:val="%6."/>
+      <w:lvlJc w:val="left"/>
+      <w:pPr>
+        <w:tabs>
+          <w:tab w:val="left" w:pos="2520"/>
+        </w:tabs>
+        <w:ind w:left="2520" w:leftChars="0" w:hanging="420" w:firstLineChars="0"/>
+      </w:pPr>
+      <w:rPr>
+        <w:rFonts w:hint="default"/>
+      </w:rPr>
+    </w:lvl>
+    <w:lvl w:ilvl="6" w:tentative="1">
+      <w:start w:val="1"/>
+      <w:numFmt w:val="decimal"/>
+      <w:lvlText w:val="%7."/>
+      <w:lvlJc w:val="left"/>
+      <w:pPr>
+        <w:tabs>
+          <w:tab w:val="left" w:pos="2940"/>
+        </w:tabs>
+        <w:ind w:left="2940" w:leftChars="0" w:hanging="420" w:firstLineChars="0"/>
+      </w:pPr>
+      <w:rPr>
+        <w:rFonts w:hint="default"/>
+      </w:rPr>
+    </w:lvl>
+    <w:lvl w:ilvl="7" w:tentative="1">
+      <w:start w:val="1"/>
+      <w:numFmt w:val="lowerLetter"/>
+      <w:lvlText w:val="%8)"/>
+      <w:lvlJc w:val="left"/>
+      <w:pPr>
+        <w:tabs>
+          <w:tab w:val="left" w:pos="3360"/>
+        </w:tabs>
+        <w:ind w:left="3360" w:leftChars="0" w:hanging="420" w:firstLineChars="0"/>
+      </w:pPr>
+      <w:rPr>
+        <w:rFonts w:hint="default"/>
+      </w:rPr>
+    </w:lvl>
+    <w:lvl w:ilvl="8" w:tentative="1">
+      <w:start w:val="1"/>
+      <w:numFmt w:val="lowerRoman"/>
+      <w:lvlText w:val="%9."/>
+      <w:lvlJc w:val="left"/>
+      <w:pPr>
+        <w:tabs>
+          <w:tab w:val="left" w:pos="3780"/>
+        </w:tabs>
+        <w:ind w:left="3780" w:leftChars="0" w:hanging="420" w:firstLineChars="0"/>
+      </w:pPr>
+      <w:rPr>
+        <w:rFonts w:hint="default"/>
+      </w:rPr>
+    </w:lvl>
+  </w:abstractNum>
   <w:abstractNum w:abstractNumId="1526997189">
     <w:nsid w:val="5B0420C5"/>
     <w:multiLevelType w:val="multilevel"/>
@@ -18048,166 +18599,6 @@
           <w:tab w:val="left" w:pos="3780"/>
         </w:tabs>
         <w:ind w:left="3780" w:hanging="420"/>
-      </w:pPr>
-      <w:rPr>
-        <w:rFonts w:hint="default"/>
-      </w:rPr>
-    </w:lvl>
-  </w:abstractNum>
-  <w:abstractNum w:abstractNumId="1527002468">
-    <w:nsid w:val="5B043564"/>
-    <w:multiLevelType w:val="singleLevel"/>
-    <w:tmpl w:val="5B043564"/>
-    <w:lvl w:ilvl="0" w:tentative="1">
-      <w:start w:val="1"/>
-      <w:numFmt w:val="decimal"/>
-      <w:lvlText w:val="%1."/>
-      <w:lvlJc w:val="left"/>
-      <w:pPr>
-        <w:tabs>
-          <w:tab w:val="left" w:pos="425"/>
-        </w:tabs>
-        <w:ind w:left="425" w:hanging="425"/>
-      </w:pPr>
-      <w:rPr>
-        <w:rFonts w:hint="default"/>
-      </w:rPr>
-    </w:lvl>
-  </w:abstractNum>
-  <w:abstractNum w:abstractNumId="1527621603">
-    <w:nsid w:val="5B0DA7E3"/>
-    <w:multiLevelType w:val="multilevel"/>
-    <w:tmpl w:val="5B0DA7E3"/>
-    <w:lvl w:ilvl="0" w:tentative="1">
-      <w:start w:val="1"/>
-      <w:numFmt w:val="decimal"/>
-      <w:lvlText w:val="%1."/>
-      <w:lvlJc w:val="left"/>
-      <w:pPr>
-        <w:tabs>
-          <w:tab w:val="left" w:pos="425"/>
-        </w:tabs>
-        <w:ind w:left="425" w:leftChars="0" w:hanging="425" w:firstLineChars="0"/>
-      </w:pPr>
-      <w:rPr>
-        <w:rFonts w:hint="default"/>
-      </w:rPr>
-    </w:lvl>
-    <w:lvl w:ilvl="1" w:tentative="1">
-      <w:start w:val="1"/>
-      <w:numFmt w:val="lowerLetter"/>
-      <w:lvlText w:val="%2)"/>
-      <w:lvlJc w:val="left"/>
-      <w:pPr>
-        <w:tabs>
-          <w:tab w:val="left" w:pos="840"/>
-        </w:tabs>
-        <w:ind w:left="840" w:leftChars="0" w:hanging="420" w:firstLineChars="0"/>
-      </w:pPr>
-      <w:rPr>
-        <w:rFonts w:hint="default"/>
-      </w:rPr>
-    </w:lvl>
-    <w:lvl w:ilvl="2" w:tentative="1">
-      <w:start w:val="1"/>
-      <w:numFmt w:val="lowerRoman"/>
-      <w:lvlText w:val="%3."/>
-      <w:lvlJc w:val="left"/>
-      <w:pPr>
-        <w:tabs>
-          <w:tab w:val="left" w:pos="1260"/>
-        </w:tabs>
-        <w:ind w:left="1260" w:leftChars="0" w:hanging="420" w:firstLineChars="0"/>
-      </w:pPr>
-      <w:rPr>
-        <w:rFonts w:hint="default"/>
-      </w:rPr>
-    </w:lvl>
-    <w:lvl w:ilvl="3" w:tentative="1">
-      <w:start w:val="1"/>
-      <w:numFmt w:val="decimal"/>
-      <w:lvlText w:val="%4."/>
-      <w:lvlJc w:val="left"/>
-      <w:pPr>
-        <w:tabs>
-          <w:tab w:val="left" w:pos="1680"/>
-        </w:tabs>
-        <w:ind w:left="1680" w:leftChars="0" w:hanging="420" w:firstLineChars="0"/>
-      </w:pPr>
-      <w:rPr>
-        <w:rFonts w:hint="default"/>
-      </w:rPr>
-    </w:lvl>
-    <w:lvl w:ilvl="4" w:tentative="1">
-      <w:start w:val="1"/>
-      <w:numFmt w:val="lowerLetter"/>
-      <w:lvlText w:val="%5)"/>
-      <w:lvlJc w:val="left"/>
-      <w:pPr>
-        <w:tabs>
-          <w:tab w:val="left" w:pos="2100"/>
-        </w:tabs>
-        <w:ind w:left="2100" w:leftChars="0" w:hanging="420" w:firstLineChars="0"/>
-      </w:pPr>
-      <w:rPr>
-        <w:rFonts w:hint="default"/>
-      </w:rPr>
-    </w:lvl>
-    <w:lvl w:ilvl="5" w:tentative="1">
-      <w:start w:val="1"/>
-      <w:numFmt w:val="lowerRoman"/>
-      <w:lvlText w:val="%6."/>
-      <w:lvlJc w:val="left"/>
-      <w:pPr>
-        <w:tabs>
-          <w:tab w:val="left" w:pos="2520"/>
-        </w:tabs>
-        <w:ind w:left="2520" w:leftChars="0" w:hanging="420" w:firstLineChars="0"/>
-      </w:pPr>
-      <w:rPr>
-        <w:rFonts w:hint="default"/>
-      </w:rPr>
-    </w:lvl>
-    <w:lvl w:ilvl="6" w:tentative="1">
-      <w:start w:val="1"/>
-      <w:numFmt w:val="decimal"/>
-      <w:lvlText w:val="%7."/>
-      <w:lvlJc w:val="left"/>
-      <w:pPr>
-        <w:tabs>
-          <w:tab w:val="left" w:pos="2940"/>
-        </w:tabs>
-        <w:ind w:left="2940" w:leftChars="0" w:hanging="420" w:firstLineChars="0"/>
-      </w:pPr>
-      <w:rPr>
-        <w:rFonts w:hint="default"/>
-      </w:rPr>
-    </w:lvl>
-    <w:lvl w:ilvl="7" w:tentative="1">
-      <w:start w:val="1"/>
-      <w:numFmt w:val="lowerLetter"/>
-      <w:lvlText w:val="%8)"/>
-      <w:lvlJc w:val="left"/>
-      <w:pPr>
-        <w:tabs>
-          <w:tab w:val="left" w:pos="3360"/>
-        </w:tabs>
-        <w:ind w:left="3360" w:leftChars="0" w:hanging="420" w:firstLineChars="0"/>
-      </w:pPr>
-      <w:rPr>
-        <w:rFonts w:hint="default"/>
-      </w:rPr>
-    </w:lvl>
-    <w:lvl w:ilvl="8" w:tentative="1">
-      <w:start w:val="1"/>
-      <w:numFmt w:val="lowerRoman"/>
-      <w:lvlText w:val="%9."/>
-      <w:lvlJc w:val="left"/>
-      <w:pPr>
-        <w:tabs>
-          <w:tab w:val="left" w:pos="3780"/>
-        </w:tabs>
-        <w:ind w:left="3780" w:leftChars="0" w:hanging="420" w:firstLineChars="0"/>
       </w:pPr>
       <w:rPr>
         <w:rFonts w:hint="default"/>
@@ -18486,10 +18877,10 @@
       </w:rPr>
     </w:lvl>
   </w:abstractNum>
-  <w:abstractNum w:abstractNumId="1527621744">
-    <w:nsid w:val="5B0DA870"/>
+  <w:abstractNum w:abstractNumId="1527002468">
+    <w:nsid w:val="5B043564"/>
     <w:multiLevelType w:val="singleLevel"/>
-    <w:tmpl w:val="5B0DA870"/>
+    <w:tmpl w:val="5B043564"/>
     <w:lvl w:ilvl="0" w:tentative="1">
       <w:start w:val="1"/>
       <w:numFmt w:val="decimal"/>
@@ -18499,411 +18890,7 @@
         <w:tabs>
           <w:tab w:val="left" w:pos="425"/>
         </w:tabs>
-        <w:ind w:left="425" w:leftChars="0" w:hanging="425" w:firstLineChars="0"/>
-      </w:pPr>
-      <w:rPr>
-        <w:rFonts w:hint="default"/>
-      </w:rPr>
-    </w:lvl>
-  </w:abstractNum>
-  <w:abstractNum w:abstractNumId="1527606873">
-    <w:nsid w:val="5B0D6E59"/>
-    <w:multiLevelType w:val="singleLevel"/>
-    <w:tmpl w:val="5B0D6E59"/>
-    <w:lvl w:ilvl="0" w:tentative="1">
-      <w:start w:val="1"/>
-      <w:numFmt w:val="decimal"/>
-      <w:lvlText w:val="%1."/>
-      <w:lvlJc w:val="left"/>
-      <w:pPr>
-        <w:tabs>
-          <w:tab w:val="left" w:pos="425"/>
-        </w:tabs>
-        <w:ind w:left="425" w:leftChars="0" w:hanging="425" w:firstLineChars="0"/>
-      </w:pPr>
-      <w:rPr>
-        <w:rFonts w:hint="default"/>
-      </w:rPr>
-    </w:lvl>
-  </w:abstractNum>
-  <w:abstractNum w:abstractNumId="1527618063">
-    <w:nsid w:val="5B0D9A0F"/>
-    <w:multiLevelType w:val="singleLevel"/>
-    <w:tmpl w:val="5B0D9A0F"/>
-    <w:lvl w:ilvl="0" w:tentative="1">
-      <w:start w:val="1"/>
-      <w:numFmt w:val="decimal"/>
-      <w:lvlText w:val="%1."/>
-      <w:lvlJc w:val="left"/>
-      <w:pPr>
-        <w:tabs>
-          <w:tab w:val="left" w:pos="425"/>
-        </w:tabs>
-        <w:ind w:left="425" w:leftChars="0" w:hanging="425" w:firstLineChars="0"/>
-      </w:pPr>
-      <w:rPr>
-        <w:rFonts w:hint="default"/>
-      </w:rPr>
-    </w:lvl>
-  </w:abstractNum>
-  <w:abstractNum w:abstractNumId="1527617551">
-    <w:nsid w:val="5B0D980F"/>
-    <w:multiLevelType w:val="multilevel"/>
-    <w:tmpl w:val="5B0D980F"/>
-    <w:lvl w:ilvl="0" w:tentative="1">
-      <w:start w:val="1"/>
-      <w:numFmt w:val="decimal"/>
-      <w:lvlText w:val="%1."/>
-      <w:lvlJc w:val="left"/>
-      <w:pPr>
-        <w:tabs>
-          <w:tab w:val="left" w:pos="425"/>
-        </w:tabs>
-        <w:ind w:left="425" w:leftChars="0" w:hanging="425" w:firstLineChars="0"/>
-      </w:pPr>
-      <w:rPr>
-        <w:rFonts w:hint="default"/>
-      </w:rPr>
-    </w:lvl>
-    <w:lvl w:ilvl="1" w:tentative="1">
-      <w:start w:val="1"/>
-      <w:numFmt w:val="lowerLetter"/>
-      <w:lvlText w:val="%2)"/>
-      <w:lvlJc w:val="left"/>
-      <w:pPr>
-        <w:tabs>
-          <w:tab w:val="left" w:pos="840"/>
-        </w:tabs>
-        <w:ind w:left="840" w:leftChars="0" w:hanging="420" w:firstLineChars="0"/>
-      </w:pPr>
-      <w:rPr>
-        <w:rFonts w:hint="default"/>
-      </w:rPr>
-    </w:lvl>
-    <w:lvl w:ilvl="2" w:tentative="1">
-      <w:start w:val="1"/>
-      <w:numFmt w:val="lowerRoman"/>
-      <w:lvlText w:val="%3."/>
-      <w:lvlJc w:val="left"/>
-      <w:pPr>
-        <w:tabs>
-          <w:tab w:val="left" w:pos="1260"/>
-        </w:tabs>
-        <w:ind w:left="1260" w:leftChars="0" w:hanging="420" w:firstLineChars="0"/>
-      </w:pPr>
-      <w:rPr>
-        <w:rFonts w:hint="default"/>
-      </w:rPr>
-    </w:lvl>
-    <w:lvl w:ilvl="3" w:tentative="1">
-      <w:start w:val="1"/>
-      <w:numFmt w:val="decimal"/>
-      <w:lvlText w:val="%4."/>
-      <w:lvlJc w:val="left"/>
-      <w:pPr>
-        <w:tabs>
-          <w:tab w:val="left" w:pos="1680"/>
-        </w:tabs>
-        <w:ind w:left="1680" w:leftChars="0" w:hanging="420" w:firstLineChars="0"/>
-      </w:pPr>
-      <w:rPr>
-        <w:rFonts w:hint="default"/>
-      </w:rPr>
-    </w:lvl>
-    <w:lvl w:ilvl="4" w:tentative="1">
-      <w:start w:val="1"/>
-      <w:numFmt w:val="lowerLetter"/>
-      <w:lvlText w:val="%5)"/>
-      <w:lvlJc w:val="left"/>
-      <w:pPr>
-        <w:tabs>
-          <w:tab w:val="left" w:pos="2100"/>
-        </w:tabs>
-        <w:ind w:left="2100" w:leftChars="0" w:hanging="420" w:firstLineChars="0"/>
-      </w:pPr>
-      <w:rPr>
-        <w:rFonts w:hint="default"/>
-      </w:rPr>
-    </w:lvl>
-    <w:lvl w:ilvl="5" w:tentative="1">
-      <w:start w:val="1"/>
-      <w:numFmt w:val="lowerRoman"/>
-      <w:lvlText w:val="%6."/>
-      <w:lvlJc w:val="left"/>
-      <w:pPr>
-        <w:tabs>
-          <w:tab w:val="left" w:pos="2520"/>
-        </w:tabs>
-        <w:ind w:left="2520" w:leftChars="0" w:hanging="420" w:firstLineChars="0"/>
-      </w:pPr>
-      <w:rPr>
-        <w:rFonts w:hint="default"/>
-      </w:rPr>
-    </w:lvl>
-    <w:lvl w:ilvl="6" w:tentative="1">
-      <w:start w:val="1"/>
-      <w:numFmt w:val="decimal"/>
-      <w:lvlText w:val="%7."/>
-      <w:lvlJc w:val="left"/>
-      <w:pPr>
-        <w:tabs>
-          <w:tab w:val="left" w:pos="2940"/>
-        </w:tabs>
-        <w:ind w:left="2940" w:leftChars="0" w:hanging="420" w:firstLineChars="0"/>
-      </w:pPr>
-      <w:rPr>
-        <w:rFonts w:hint="default"/>
-      </w:rPr>
-    </w:lvl>
-    <w:lvl w:ilvl="7" w:tentative="1">
-      <w:start w:val="1"/>
-      <w:numFmt w:val="lowerLetter"/>
-      <w:lvlText w:val="%8)"/>
-      <w:lvlJc w:val="left"/>
-      <w:pPr>
-        <w:tabs>
-          <w:tab w:val="left" w:pos="3360"/>
-        </w:tabs>
-        <w:ind w:left="3360" w:leftChars="0" w:hanging="420" w:firstLineChars="0"/>
-      </w:pPr>
-      <w:rPr>
-        <w:rFonts w:hint="default"/>
-      </w:rPr>
-    </w:lvl>
-    <w:lvl w:ilvl="8" w:tentative="1">
-      <w:start w:val="1"/>
-      <w:numFmt w:val="lowerRoman"/>
-      <w:lvlText w:val="%9."/>
-      <w:lvlJc w:val="left"/>
-      <w:pPr>
-        <w:tabs>
-          <w:tab w:val="left" w:pos="3780"/>
-        </w:tabs>
-        <w:ind w:left="3780" w:leftChars="0" w:hanging="420" w:firstLineChars="0"/>
-      </w:pPr>
-      <w:rPr>
-        <w:rFonts w:hint="default"/>
-      </w:rPr>
-    </w:lvl>
-  </w:abstractNum>
-  <w:abstractNum w:abstractNumId="1527610594">
-    <w:nsid w:val="5B0D7CE2"/>
-    <w:multiLevelType w:val="singleLevel"/>
-    <w:tmpl w:val="5B0D7CE2"/>
-    <w:lvl w:ilvl="0" w:tentative="1">
-      <w:start w:val="1"/>
-      <w:numFmt w:val="decimal"/>
-      <w:lvlText w:val="%1."/>
-      <w:lvlJc w:val="left"/>
-      <w:pPr>
-        <w:tabs>
-          <w:tab w:val="left" w:pos="425"/>
-        </w:tabs>
-        <w:ind w:left="425" w:leftChars="0" w:hanging="425" w:firstLineChars="0"/>
-      </w:pPr>
-      <w:rPr>
-        <w:rFonts w:hint="default"/>
-      </w:rPr>
-    </w:lvl>
-  </w:abstractNum>
-  <w:abstractNum w:abstractNumId="1527610563">
-    <w:nsid w:val="5B0D7CC3"/>
-    <w:multiLevelType w:val="singleLevel"/>
-    <w:tmpl w:val="5B0D7CC3"/>
-    <w:lvl w:ilvl="0" w:tentative="1">
-      <w:start w:val="2"/>
-      <w:numFmt w:val="decimal"/>
-      <w:suff w:val="nothing"/>
-      <w:lvlText w:val="（%1）"/>
-      <w:lvlJc w:val="left"/>
-    </w:lvl>
-  </w:abstractNum>
-  <w:abstractNum w:abstractNumId="1527619005">
-    <w:nsid w:val="5B0D9DBD"/>
-    <w:multiLevelType w:val="singleLevel"/>
-    <w:tmpl w:val="5B0D9DBD"/>
-    <w:lvl w:ilvl="0" w:tentative="1">
-      <w:start w:val="5"/>
-      <w:numFmt w:val="decimal"/>
-      <w:suff w:val="nothing"/>
-      <w:lvlText w:val="（%1）"/>
-      <w:lvlJc w:val="left"/>
-    </w:lvl>
-  </w:abstractNum>
-  <w:abstractNum w:abstractNumId="1527672605">
-    <w:nsid w:val="5B0E6F1D"/>
-    <w:multiLevelType w:val="singleLevel"/>
-    <w:tmpl w:val="5B0E6F1D"/>
-    <w:lvl w:ilvl="0" w:tentative="1">
-      <w:start w:val="1"/>
-      <w:numFmt w:val="decimal"/>
-      <w:lvlText w:val="%1."/>
-      <w:lvlJc w:val="left"/>
-      <w:pPr>
-        <w:tabs>
-          <w:tab w:val="left" w:pos="425"/>
-        </w:tabs>
-        <w:ind w:left="425" w:leftChars="0" w:hanging="425" w:firstLineChars="0"/>
-      </w:pPr>
-      <w:rPr>
-        <w:rFonts w:hint="default"/>
-      </w:rPr>
-    </w:lvl>
-  </w:abstractNum>
-  <w:abstractNum w:abstractNumId="1527672287">
-    <w:nsid w:val="5B0E6DDF"/>
-    <w:multiLevelType w:val="multilevel"/>
-    <w:tmpl w:val="5B0E6DDF"/>
-    <w:lvl w:ilvl="0" w:tentative="1">
-      <w:start w:val="1"/>
-      <w:numFmt w:val="decimal"/>
-      <w:lvlText w:val="%1."/>
-      <w:lvlJc w:val="left"/>
-      <w:pPr>
-        <w:tabs>
-          <w:tab w:val="left" w:pos="425"/>
-        </w:tabs>
-        <w:ind w:left="425" w:leftChars="0" w:hanging="425" w:firstLineChars="0"/>
-      </w:pPr>
-      <w:rPr>
-        <w:rFonts w:hint="default"/>
-      </w:rPr>
-    </w:lvl>
-    <w:lvl w:ilvl="1" w:tentative="1">
-      <w:start w:val="1"/>
-      <w:numFmt w:val="lowerLetter"/>
-      <w:lvlText w:val="%2)"/>
-      <w:lvlJc w:val="left"/>
-      <w:pPr>
-        <w:tabs>
-          <w:tab w:val="left" w:pos="840"/>
-        </w:tabs>
-        <w:ind w:left="840" w:leftChars="0" w:hanging="420" w:firstLineChars="0"/>
-      </w:pPr>
-      <w:rPr>
-        <w:rFonts w:hint="default"/>
-      </w:rPr>
-    </w:lvl>
-    <w:lvl w:ilvl="2" w:tentative="1">
-      <w:start w:val="1"/>
-      <w:numFmt w:val="lowerRoman"/>
-      <w:lvlText w:val="%3."/>
-      <w:lvlJc w:val="left"/>
-      <w:pPr>
-        <w:tabs>
-          <w:tab w:val="left" w:pos="1260"/>
-        </w:tabs>
-        <w:ind w:left="1260" w:leftChars="0" w:hanging="420" w:firstLineChars="0"/>
-      </w:pPr>
-      <w:rPr>
-        <w:rFonts w:hint="default"/>
-      </w:rPr>
-    </w:lvl>
-    <w:lvl w:ilvl="3" w:tentative="1">
-      <w:start w:val="1"/>
-      <w:numFmt w:val="decimal"/>
-      <w:lvlText w:val="%4."/>
-      <w:lvlJc w:val="left"/>
-      <w:pPr>
-        <w:tabs>
-          <w:tab w:val="left" w:pos="1680"/>
-        </w:tabs>
-        <w:ind w:left="1680" w:leftChars="0" w:hanging="420" w:firstLineChars="0"/>
-      </w:pPr>
-      <w:rPr>
-        <w:rFonts w:hint="default"/>
-      </w:rPr>
-    </w:lvl>
-    <w:lvl w:ilvl="4" w:tentative="1">
-      <w:start w:val="1"/>
-      <w:numFmt w:val="lowerLetter"/>
-      <w:lvlText w:val="%5)"/>
-      <w:lvlJc w:val="left"/>
-      <w:pPr>
-        <w:tabs>
-          <w:tab w:val="left" w:pos="2100"/>
-        </w:tabs>
-        <w:ind w:left="2100" w:leftChars="0" w:hanging="420" w:firstLineChars="0"/>
-      </w:pPr>
-      <w:rPr>
-        <w:rFonts w:hint="default"/>
-      </w:rPr>
-    </w:lvl>
-    <w:lvl w:ilvl="5" w:tentative="1">
-      <w:start w:val="1"/>
-      <w:numFmt w:val="lowerRoman"/>
-      <w:lvlText w:val="%6."/>
-      <w:lvlJc w:val="left"/>
-      <w:pPr>
-        <w:tabs>
-          <w:tab w:val="left" w:pos="2520"/>
-        </w:tabs>
-        <w:ind w:left="2520" w:leftChars="0" w:hanging="420" w:firstLineChars="0"/>
-      </w:pPr>
-      <w:rPr>
-        <w:rFonts w:hint="default"/>
-      </w:rPr>
-    </w:lvl>
-    <w:lvl w:ilvl="6" w:tentative="1">
-      <w:start w:val="1"/>
-      <w:numFmt w:val="decimal"/>
-      <w:lvlText w:val="%7."/>
-      <w:lvlJc w:val="left"/>
-      <w:pPr>
-        <w:tabs>
-          <w:tab w:val="left" w:pos="2940"/>
-        </w:tabs>
-        <w:ind w:left="2940" w:leftChars="0" w:hanging="420" w:firstLineChars="0"/>
-      </w:pPr>
-      <w:rPr>
-        <w:rFonts w:hint="default"/>
-      </w:rPr>
-    </w:lvl>
-    <w:lvl w:ilvl="7" w:tentative="1">
-      <w:start w:val="1"/>
-      <w:numFmt w:val="lowerLetter"/>
-      <w:lvlText w:val="%8)"/>
-      <w:lvlJc w:val="left"/>
-      <w:pPr>
-        <w:tabs>
-          <w:tab w:val="left" w:pos="3360"/>
-        </w:tabs>
-        <w:ind w:left="3360" w:leftChars="0" w:hanging="420" w:firstLineChars="0"/>
-      </w:pPr>
-      <w:rPr>
-        <w:rFonts w:hint="default"/>
-      </w:rPr>
-    </w:lvl>
-    <w:lvl w:ilvl="8" w:tentative="1">
-      <w:start w:val="1"/>
-      <w:numFmt w:val="lowerRoman"/>
-      <w:lvlText w:val="%9."/>
-      <w:lvlJc w:val="left"/>
-      <w:pPr>
-        <w:tabs>
-          <w:tab w:val="left" w:pos="3780"/>
-        </w:tabs>
-        <w:ind w:left="3780" w:leftChars="0" w:hanging="420" w:firstLineChars="0"/>
-      </w:pPr>
-      <w:rPr>
-        <w:rFonts w:hint="default"/>
-      </w:rPr>
-    </w:lvl>
-  </w:abstractNum>
-  <w:abstractNum w:abstractNumId="1527672394">
-    <w:nsid w:val="5B0E6E4A"/>
-    <w:multiLevelType w:val="singleLevel"/>
-    <w:tmpl w:val="5B0E6E4A"/>
-    <w:lvl w:ilvl="0" w:tentative="1">
-      <w:start w:val="1"/>
-      <w:numFmt w:val="decimal"/>
-      <w:lvlText w:val="%1."/>
-      <w:lvlJc w:val="left"/>
-      <w:pPr>
-        <w:tabs>
-          <w:tab w:val="left" w:pos="425"/>
-        </w:tabs>
-        <w:ind w:left="425" w:leftChars="0" w:hanging="425" w:firstLineChars="0"/>
+        <w:ind w:left="425" w:hanging="425"/>
       </w:pPr>
       <w:rPr>
         <w:rFonts w:hint="default"/>

</xml_diff>